<commit_message>
Realizado: apartado proyecto, apartado carousel certificaciones. Falta mejorar fondos
</commit_message>
<xml_diff>
--- a/Documentación/Documentación.docx
+++ b/Documentación/Documentación.docx
@@ -368,7 +368,6 @@
           <w:sz w:val="28"/>
           <w:szCs w:val="28"/>
         </w:rPr>
-        <w:lastRenderedPageBreak/>
         <w:drawing>
           <wp:inline distT="0" distB="0" distL="0" distR="0" wp14:anchorId="2925DA72" wp14:editId="4AC3E0D0">
             <wp:extent cx="5400040" cy="1326515"/>
@@ -777,7 +776,6 @@
           <w:sz w:val="36"/>
           <w:szCs w:val="36"/>
         </w:rPr>
-        <w:lastRenderedPageBreak/>
         <w:t xml:space="preserve">3. </w:t>
       </w:r>
       <w:r>
@@ -861,7 +859,7 @@
           <w:szCs w:val="28"/>
         </w:rPr>
         <w:drawing>
-          <wp:inline distT="0" distB="0" distL="0" distR="0" wp14:anchorId="57B690D0" wp14:editId="341AA7E8">
+          <wp:inline distT="0" distB="0" distL="0" distR="0" wp14:anchorId="57B690D0" wp14:editId="780CF2AF">
             <wp:extent cx="5394960" cy="2430780"/>
             <wp:effectExtent l="0" t="0" r="0" b="7620"/>
             <wp:docPr id="167428534" name="Picture 1"/>
@@ -1020,15 +1018,7 @@
           <w:sz w:val="28"/>
           <w:szCs w:val="28"/>
         </w:rPr>
-        <w:t xml:space="preserve"> que permite desplegar un sideBar, dentro de este sideBar nos podemos </w:t>
-      </w:r>
-      <w:r>
-        <w:rPr>
-          <w:sz w:val="28"/>
-          <w:szCs w:val="28"/>
-        </w:rPr>
-        <w:lastRenderedPageBreak/>
-        <w:t>encontrar las diferentes secciones del porfolio</w:t>
+        <w:t xml:space="preserve"> que permite desplegar un sideBar, dentro de este sideBar nos podemos encontrar las diferentes secciones del porfolio</w:t>
       </w:r>
       <w:r>
         <w:rPr>
@@ -1101,7 +1091,21 @@
           <w:sz w:val="28"/>
           <w:szCs w:val="28"/>
         </w:rPr>
-        <w:t xml:space="preserve"> no quisé poner la descripción debajo del mismo, por eso lo vemos un poco desplazado a la derecha. La firma de debajo del todo era para dejarlo un poco más elegante.</w:t>
+        <w:t xml:space="preserve"> no </w:t>
+      </w:r>
+      <w:r>
+        <w:rPr>
+          <w:sz w:val="28"/>
+          <w:szCs w:val="28"/>
+        </w:rPr>
+        <w:t>quise</w:t>
+      </w:r>
+      <w:r>
+        <w:rPr>
+          <w:sz w:val="28"/>
+          <w:szCs w:val="28"/>
+        </w:rPr>
+        <w:t xml:space="preserve"> poner la descripción, por eso lo vemos un poco desplazado a la derecha. La firma de debajo del todo era para dejarlo un poco más elegante.</w:t>
       </w:r>
     </w:p>
     <w:p>
@@ -1145,7 +1149,21 @@
           <w:sz w:val="28"/>
           <w:szCs w:val="28"/>
         </w:rPr>
-        <w:t>he creado 3 columnas donde en cada 1 va un proyecto en concreto, con una imagen representativa del proyecto y un enlace que te dirige a la vista del proyecto y otros que te dirigen a Github, porque hay algunos que no son proyectos web como tal y no se pueden visualizar.</w:t>
+        <w:t xml:space="preserve">he creado </w:t>
+      </w:r>
+      <w:r>
+        <w:rPr>
+          <w:sz w:val="28"/>
+          <w:szCs w:val="28"/>
+        </w:rPr>
+        <w:t>4</w:t>
+      </w:r>
+      <w:r>
+        <w:rPr>
+          <w:sz w:val="28"/>
+          <w:szCs w:val="28"/>
+        </w:rPr>
+        <w:t xml:space="preserve"> columnas donde en cada 1 va un proyecto en concreto, con una imagen representativa del proyecto y un enlace que te dirige a la vista del proyecto y otros que te dirigen a Github, porque hay algunos que no son proyectos web como tal y no se pueden visualizar.</w:t>
       </w:r>
     </w:p>
     <w:p>
@@ -1248,14 +1266,21 @@
           <w:sz w:val="28"/>
           <w:szCs w:val="28"/>
         </w:rPr>
-        <w:t xml:space="preserve">: </w:t>
-      </w:r>
-      <w:r>
-        <w:rPr>
-          <w:sz w:val="28"/>
-          <w:szCs w:val="28"/>
-        </w:rPr>
-        <w:t>Aunque parezca impresionante, hay algo que siempre perdura, exactamente, el título. El título siempre lo he querido mantener consistente porque cuando un usuario se adapta al diseño siempre espera ver las cosas en el mismo lugar, por su comodidad inconsciente, el único que cambia es el contacto, porque es el apartado final. En este apartado de certificaciones lo hice de una forma que puedas ver el logo de la certificación y el nombre de la certificación a la derecha, de esta forma puedes referenciarlo rápido. Otro punto importante es que la certificación tiene un enlace a la certificación oficial.</w:t>
+        <w:t>:</w:t>
+      </w:r>
+      <w:r>
+        <w:rPr>
+          <w:sz w:val="28"/>
+          <w:szCs w:val="28"/>
+        </w:rPr>
+        <w:t xml:space="preserve"> El título arriba a la izquierda</w:t>
+      </w:r>
+      <w:r>
+        <w:rPr>
+          <w:sz w:val="28"/>
+          <w:szCs w:val="28"/>
+        </w:rPr>
+        <w:t>. El título siempre lo he querido mantener consistente porque cuando un usuario se adapta al diseño siempre espera ver las cosas en el mismo lugar, por su comodidad inconsciente, el único que cambia es el contacto, porque es el apartado final. En este apartado de certificaciones lo hice de una forma que puedas ver el logo de la certificación y el nombre de la certificación a la derecha, de esta forma puedes referenciarlo rápido. Otro punto importante es que la certificación tiene un enlace a la certificación oficial.</w:t>
       </w:r>
     </w:p>
     <w:p>
@@ -1285,7 +1310,6 @@
           <w:szCs w:val="28"/>
           <w:highlight w:val="green"/>
         </w:rPr>
-        <w:lastRenderedPageBreak/>
         <w:t>Contacto</w:t>
       </w:r>
       <w:r>
@@ -1293,7 +1317,21 @@
           <w:sz w:val="28"/>
           <w:szCs w:val="28"/>
         </w:rPr>
-        <w:t>: Exactamente el título no está arriba a la izquierda, esta vez lo deje en el centro porque sería como el final de la página, normalmente tanto las portadas como los créditos tienen estructuras diferentes comparadas con el contenido principal. En este apartado contacto hice</w:t>
+        <w:t>: E</w:t>
+      </w:r>
+      <w:r>
+        <w:rPr>
+          <w:sz w:val="28"/>
+          <w:szCs w:val="28"/>
+        </w:rPr>
+        <w:t xml:space="preserve">l </w:t>
+      </w:r>
+      <w:r>
+        <w:rPr>
+          <w:sz w:val="28"/>
+          <w:szCs w:val="28"/>
+        </w:rPr>
+        <w:t>título no está arriba a la izquierda, esta vez lo deje en el centro porque sería como el final de la página, normalmente tanto las portadas como los créditos tienen estructuras diferentes comparadas con el contenido principal. En este apartado contacto hice</w:t>
       </w:r>
       <w:r>
         <w:rPr>

</xml_diff>